<commit_message>
Working with Concurrent Classes
P 360
</commit_message>
<xml_diff>
--- a/NotasJava.docx
+++ b/NotasJava.docx
@@ -1897,43 +1897,6 @@
       </w:pPr>
       <w:r>
         <w:rPr/>
-      </w:r>
-    </w:p>
-    <w:p>
-      <w:pPr>
-        <w:pStyle w:val="Normal"/>
-        <w:rPr/>
-      </w:pPr>
-      <w:r>
-        <w:rPr/>
-      </w:r>
-    </w:p>
-    <w:p>
-      <w:pPr>
-        <w:pStyle w:val="Normal"/>
-        <w:rPr/>
-      </w:pPr>
-      <w:r>
-        <w:rPr/>
-      </w:r>
-    </w:p>
-    <w:p>
-      <w:pPr>
-        <w:pStyle w:val="Normal"/>
-        <w:rPr/>
-      </w:pPr>
-      <w:r>
-        <w:rPr/>
-        <w:t>-</w:t>
-      </w:r>
-    </w:p>
-    <w:p>
-      <w:pPr>
-        <w:pStyle w:val="Normal"/>
-        <w:rPr/>
-      </w:pPr>
-      <w:r>
-        <w:rPr/>
         <w:drawing>
           <wp:anchor behindDoc="0" distT="0" distB="0" distL="0" distR="0" simplePos="0" locked="0" layoutInCell="1" allowOverlap="1" relativeHeight="19">
             <wp:simplePos x="0" y="0"/>
@@ -1941,7 +1904,7 @@
               <wp:posOffset>38100</wp:posOffset>
             </wp:positionH>
             <wp:positionV relativeFrom="paragraph">
-              <wp:posOffset>134620</wp:posOffset>
+              <wp:posOffset>121285</wp:posOffset>
             </wp:positionV>
             <wp:extent cx="6332220" cy="3044190"/>
             <wp:effectExtent l="0" t="0" r="0" b="0"/>
@@ -1986,7 +1949,7 @@
               <wp:posOffset>-19050</wp:posOffset>
             </wp:positionH>
             <wp:positionV relativeFrom="paragraph">
-              <wp:posOffset>3249930</wp:posOffset>
+              <wp:posOffset>3250565</wp:posOffset>
             </wp:positionV>
             <wp:extent cx="6332220" cy="3044190"/>
             <wp:effectExtent l="0" t="0" r="0" b="0"/>
@@ -2051,15 +2014,6 @@
       </w:pPr>
       <w:r>
         <w:rPr/>
-      </w:r>
-    </w:p>
-    <w:p>
-      <w:pPr>
-        <w:pStyle w:val="Normal"/>
-        <w:rPr/>
-      </w:pPr>
-      <w:r>
-        <w:rPr/>
         <w:t>-</w:t>
       </w:r>
     </w:p>
@@ -2106,49 +2060,60 @@
       </w:pPr>
       <w:r>
         <w:rPr/>
-      </w:r>
-    </w:p>
-    <w:p>
-      <w:pPr>
-        <w:pStyle w:val="Normal"/>
-        <w:rPr/>
-      </w:pPr>
-      <w:r>
-        <w:rPr/>
-      </w:r>
-    </w:p>
-    <w:p>
-      <w:pPr>
-        <w:pStyle w:val="Normal"/>
-        <w:rPr/>
-      </w:pPr>
-      <w:r>
-        <w:rPr/>
-      </w:r>
-    </w:p>
-    <w:p>
-      <w:pPr>
-        <w:pStyle w:val="Normal"/>
-        <w:rPr/>
-      </w:pPr>
-      <w:r>
-        <w:rPr/>
-      </w:r>
-    </w:p>
-    <w:p>
-      <w:pPr>
-        <w:pStyle w:val="Normal"/>
-        <w:rPr/>
-      </w:pPr>
-      <w:r>
+        <w:t>-</w:t>
+      </w:r>
+    </w:p>
+    <w:p>
+      <w:pPr>
+        <w:pStyle w:val="Normal"/>
+        <w:rPr/>
+      </w:pPr>
+      <w:r>
+        <w:rPr/>
+      </w:r>
+    </w:p>
+    <w:p>
+      <w:pPr>
+        <w:pStyle w:val="Normal"/>
+        <w:rPr/>
+      </w:pPr>
+      <w:r>
+        <w:rPr/>
+      </w:r>
+    </w:p>
+    <w:p>
+      <w:pPr>
+        <w:pStyle w:val="Normal"/>
+        <w:rPr/>
+      </w:pPr>
+      <w:r>
+        <w:rPr/>
+      </w:r>
+    </w:p>
+    <w:p>
+      <w:pPr>
+        <w:pStyle w:val="Normal"/>
+        <w:rPr/>
+      </w:pPr>
+      <w:r>
+        <w:rPr/>
+      </w:r>
+    </w:p>
+    <w:p>
+      <w:pPr>
+        <w:pStyle w:val="Normal"/>
+        <w:rPr/>
+      </w:pPr>
+      <w:r>
+        <w:rPr/>
         <w:drawing>
           <wp:anchor behindDoc="0" distT="0" distB="0" distL="0" distR="0" simplePos="0" locked="0" layoutInCell="1" allowOverlap="1" relativeHeight="21">
             <wp:simplePos x="0" y="0"/>
             <wp:positionH relativeFrom="column">
-              <wp:align>center</wp:align>
+              <wp:posOffset>0</wp:posOffset>
             </wp:positionH>
             <wp:positionV relativeFrom="paragraph">
-              <wp:posOffset>635</wp:posOffset>
+              <wp:posOffset>101600</wp:posOffset>
             </wp:positionV>
             <wp:extent cx="6332220" cy="3044190"/>
             <wp:effectExtent l="0" t="0" r="0" b="0"/>
@@ -2193,7 +2158,7 @@
               <wp:posOffset>0</wp:posOffset>
             </wp:positionH>
             <wp:positionV relativeFrom="paragraph">
-              <wp:posOffset>3360420</wp:posOffset>
+              <wp:posOffset>3293745</wp:posOffset>
             </wp:positionV>
             <wp:extent cx="6332220" cy="3044190"/>
             <wp:effectExtent l="0" t="0" r="0" b="0"/>
@@ -2232,6 +2197,39 @@
           </wp:anchor>
         </w:drawing>
       </w:r>
+    </w:p>
+    <w:p>
+      <w:pPr>
+        <w:pStyle w:val="Normal"/>
+        <w:rPr/>
+      </w:pPr>
+      <w:r>
+        <w:rPr/>
+      </w:r>
+    </w:p>
+    <w:p>
+      <w:pPr>
+        <w:pStyle w:val="Normal"/>
+        <w:rPr/>
+      </w:pPr>
+      <w:r>
+        <w:rPr/>
+      </w:r>
+    </w:p>
+    <w:p>
+      <w:pPr>
+        <w:pStyle w:val="Normal"/>
+        <w:rPr/>
+      </w:pPr>
+      <w:r>
+        <w:rPr/>
+      </w:r>
+    </w:p>
+    <w:p>
+      <w:pPr>
+        <w:pStyle w:val="Normal"/>
+        <w:rPr/>
+      </w:pPr>
       <w:r>
         <w:rPr/>
         <w:t>–</w:t>
@@ -2479,18 +2477,18 @@
       <w:r>
         <w:rPr/>
         <w:drawing>
-          <wp:anchor behindDoc="0" distT="0" distB="0" distL="0" distR="0" simplePos="0" locked="0" layoutInCell="1" allowOverlap="1" relativeHeight="26">
+          <wp:anchor behindDoc="0" distT="0" distB="0" distL="0" distR="0" simplePos="0" locked="0" layoutInCell="1" allowOverlap="1" relativeHeight="27">
             <wp:simplePos x="0" y="0"/>
             <wp:positionH relativeFrom="column">
-              <wp:align>center</wp:align>
+              <wp:posOffset>0</wp:posOffset>
             </wp:positionH>
             <wp:positionV relativeFrom="paragraph">
-              <wp:posOffset>635</wp:posOffset>
+              <wp:posOffset>3441065</wp:posOffset>
             </wp:positionV>
-            <wp:extent cx="6332220" cy="3350895"/>
+            <wp:extent cx="6332220" cy="1374775"/>
             <wp:effectExtent l="0" t="0" r="0" b="0"/>
             <wp:wrapSquare wrapText="largest"/>
-            <wp:docPr id="25" name="Image25" descr=""/>
+            <wp:docPr id="25" name="Image26" descr=""/>
             <wp:cNvGraphicFramePr>
               <a:graphicFrameLocks xmlns:a="http://schemas.openxmlformats.org/drawingml/2006/main" noChangeAspect="1"/>
             </wp:cNvGraphicFramePr>
@@ -2498,7 +2496,7 @@
               <a:graphicData uri="http://schemas.openxmlformats.org/drawingml/2006/picture">
                 <pic:pic xmlns:pic="http://schemas.openxmlformats.org/drawingml/2006/picture">
                   <pic:nvPicPr>
-                    <pic:cNvPr id="25" name="Image25" descr=""/>
+                    <pic:cNvPr id="25" name="Image26" descr=""/>
                     <pic:cNvPicPr>
                       <a:picLocks noChangeAspect="1" noChangeArrowheads="1"/>
                     </pic:cNvPicPr>
@@ -2512,7 +2510,800 @@
                   <pic:spPr bwMode="auto">
                     <a:xfrm>
                       <a:off x="0" y="0"/>
+                      <a:ext cx="6332220" cy="1374775"/>
+                    </a:xfrm>
+                    <a:prstGeom prst="rect">
+                      <a:avLst/>
+                    </a:prstGeom>
+                  </pic:spPr>
+                </pic:pic>
+              </a:graphicData>
+            </a:graphic>
+          </wp:anchor>
+        </w:drawing>
+        <w:drawing>
+          <wp:anchor behindDoc="0" distT="0" distB="0" distL="0" distR="0" simplePos="0" locked="0" layoutInCell="1" allowOverlap="1" relativeHeight="26">
+            <wp:simplePos x="0" y="0"/>
+            <wp:positionH relativeFrom="column">
+              <wp:posOffset>0</wp:posOffset>
+            </wp:positionH>
+            <wp:positionV relativeFrom="paragraph">
+              <wp:posOffset>-3175</wp:posOffset>
+            </wp:positionV>
+            <wp:extent cx="6332220" cy="3350895"/>
+            <wp:effectExtent l="0" t="0" r="0" b="0"/>
+            <wp:wrapSquare wrapText="largest"/>
+            <wp:docPr id="26" name="Image25" descr=""/>
+            <wp:cNvGraphicFramePr>
+              <a:graphicFrameLocks xmlns:a="http://schemas.openxmlformats.org/drawingml/2006/main" noChangeAspect="1"/>
+            </wp:cNvGraphicFramePr>
+            <a:graphic xmlns:a="http://schemas.openxmlformats.org/drawingml/2006/main">
+              <a:graphicData uri="http://schemas.openxmlformats.org/drawingml/2006/picture">
+                <pic:pic xmlns:pic="http://schemas.openxmlformats.org/drawingml/2006/picture">
+                  <pic:nvPicPr>
+                    <pic:cNvPr id="26" name="Image25" descr=""/>
+                    <pic:cNvPicPr>
+                      <a:picLocks noChangeAspect="1" noChangeArrowheads="1"/>
+                    </pic:cNvPicPr>
+                  </pic:nvPicPr>
+                  <pic:blipFill>
+                    <a:blip r:embed="rId27"/>
+                    <a:stretch>
+                      <a:fillRect/>
+                    </a:stretch>
+                  </pic:blipFill>
+                  <pic:spPr bwMode="auto">
+                    <a:xfrm>
+                      <a:off x="0" y="0"/>
                       <a:ext cx="6332220" cy="3350895"/>
+                    </a:xfrm>
+                    <a:prstGeom prst="rect">
+                      <a:avLst/>
+                    </a:prstGeom>
+                  </pic:spPr>
+                </pic:pic>
+              </a:graphicData>
+            </a:graphic>
+          </wp:anchor>
+        </w:drawing>
+      </w:r>
+    </w:p>
+    <w:p>
+      <w:pPr>
+        <w:pStyle w:val="Normal"/>
+        <w:rPr/>
+      </w:pPr>
+      <w:r>
+        <w:rPr/>
+        <w:drawing>
+          <wp:anchor behindDoc="0" distT="0" distB="0" distL="0" distR="0" simplePos="0" locked="0" layoutInCell="1" allowOverlap="1" relativeHeight="28">
+            <wp:simplePos x="0" y="0"/>
+            <wp:positionH relativeFrom="column">
+              <wp:posOffset>10795</wp:posOffset>
+            </wp:positionH>
+            <wp:positionV relativeFrom="paragraph">
+              <wp:posOffset>89535</wp:posOffset>
+            </wp:positionV>
+            <wp:extent cx="6332220" cy="3521075"/>
+            <wp:effectExtent l="0" t="0" r="0" b="0"/>
+            <wp:wrapSquare wrapText="largest"/>
+            <wp:docPr id="27" name="Image27" descr=""/>
+            <wp:cNvGraphicFramePr>
+              <a:graphicFrameLocks xmlns:a="http://schemas.openxmlformats.org/drawingml/2006/main" noChangeAspect="1"/>
+            </wp:cNvGraphicFramePr>
+            <a:graphic xmlns:a="http://schemas.openxmlformats.org/drawingml/2006/main">
+              <a:graphicData uri="http://schemas.openxmlformats.org/drawingml/2006/picture">
+                <pic:pic xmlns:pic="http://schemas.openxmlformats.org/drawingml/2006/picture">
+                  <pic:nvPicPr>
+                    <pic:cNvPr id="27" name="Image27" descr=""/>
+                    <pic:cNvPicPr>
+                      <a:picLocks noChangeAspect="1" noChangeArrowheads="1"/>
+                    </pic:cNvPicPr>
+                  </pic:nvPicPr>
+                  <pic:blipFill>
+                    <a:blip r:embed="rId28"/>
+                    <a:stretch>
+                      <a:fillRect/>
+                    </a:stretch>
+                  </pic:blipFill>
+                  <pic:spPr bwMode="auto">
+                    <a:xfrm>
+                      <a:off x="0" y="0"/>
+                      <a:ext cx="6332220" cy="3521075"/>
+                    </a:xfrm>
+                    <a:prstGeom prst="rect">
+                      <a:avLst/>
+                    </a:prstGeom>
+                  </pic:spPr>
+                </pic:pic>
+              </a:graphicData>
+            </a:graphic>
+          </wp:anchor>
+        </w:drawing>
+      </w:r>
+    </w:p>
+    <w:p>
+      <w:pPr>
+        <w:pStyle w:val="Normal"/>
+        <w:rPr/>
+      </w:pPr>
+      <w:r>
+        <w:rPr/>
+        <w:t>-</w:t>
+      </w:r>
+    </w:p>
+    <w:p>
+      <w:pPr>
+        <w:pStyle w:val="Normal"/>
+        <w:rPr/>
+      </w:pPr>
+      <w:r>
+        <w:rPr/>
+        <w:drawing>
+          <wp:anchor behindDoc="0" distT="0" distB="0" distL="0" distR="0" simplePos="0" locked="0" layoutInCell="1" allowOverlap="1" relativeHeight="29">
+            <wp:simplePos x="0" y="0"/>
+            <wp:positionH relativeFrom="column">
+              <wp:align>center</wp:align>
+            </wp:positionH>
+            <wp:positionV relativeFrom="paragraph">
+              <wp:posOffset>635</wp:posOffset>
+            </wp:positionV>
+            <wp:extent cx="6332220" cy="3474085"/>
+            <wp:effectExtent l="0" t="0" r="0" b="0"/>
+            <wp:wrapSquare wrapText="largest"/>
+            <wp:docPr id="28" name="Image28" descr=""/>
+            <wp:cNvGraphicFramePr>
+              <a:graphicFrameLocks xmlns:a="http://schemas.openxmlformats.org/drawingml/2006/main" noChangeAspect="1"/>
+            </wp:cNvGraphicFramePr>
+            <a:graphic xmlns:a="http://schemas.openxmlformats.org/drawingml/2006/main">
+              <a:graphicData uri="http://schemas.openxmlformats.org/drawingml/2006/picture">
+                <pic:pic xmlns:pic="http://schemas.openxmlformats.org/drawingml/2006/picture">
+                  <pic:nvPicPr>
+                    <pic:cNvPr id="28" name="Image28" descr=""/>
+                    <pic:cNvPicPr>
+                      <a:picLocks noChangeAspect="1" noChangeArrowheads="1"/>
+                    </pic:cNvPicPr>
+                  </pic:nvPicPr>
+                  <pic:blipFill>
+                    <a:blip r:embed="rId29"/>
+                    <a:stretch>
+                      <a:fillRect/>
+                    </a:stretch>
+                  </pic:blipFill>
+                  <pic:spPr bwMode="auto">
+                    <a:xfrm>
+                      <a:off x="0" y="0"/>
+                      <a:ext cx="6332220" cy="3474085"/>
+                    </a:xfrm>
+                    <a:prstGeom prst="rect">
+                      <a:avLst/>
+                    </a:prstGeom>
+                  </pic:spPr>
+                </pic:pic>
+              </a:graphicData>
+            </a:graphic>
+          </wp:anchor>
+        </w:drawing>
+      </w:r>
+    </w:p>
+    <w:p>
+      <w:pPr>
+        <w:pStyle w:val="Normal"/>
+        <w:rPr/>
+      </w:pPr>
+      <w:r>
+        <w:rPr/>
+      </w:r>
+    </w:p>
+    <w:p>
+      <w:pPr>
+        <w:pStyle w:val="Normal"/>
+        <w:rPr/>
+      </w:pPr>
+      <w:r>
+        <w:rPr/>
+      </w:r>
+    </w:p>
+    <w:p>
+      <w:pPr>
+        <w:pStyle w:val="Normal"/>
+        <w:rPr/>
+      </w:pPr>
+      <w:r>
+        <w:rPr/>
+      </w:r>
+    </w:p>
+    <w:p>
+      <w:pPr>
+        <w:pStyle w:val="Normal"/>
+        <w:rPr/>
+      </w:pPr>
+      <w:r>
+        <w:rPr/>
+      </w:r>
+    </w:p>
+    <w:p>
+      <w:pPr>
+        <w:pStyle w:val="Normal"/>
+        <w:rPr/>
+      </w:pPr>
+      <w:r>
+        <w:rPr/>
+      </w:r>
+    </w:p>
+    <w:p>
+      <w:pPr>
+        <w:pStyle w:val="Normal"/>
+        <w:rPr/>
+      </w:pPr>
+      <w:r>
+        <w:rPr/>
+      </w:r>
+    </w:p>
+    <w:p>
+      <w:pPr>
+        <w:pStyle w:val="Normal"/>
+        <w:rPr/>
+      </w:pPr>
+      <w:r>
+        <w:rPr/>
+      </w:r>
+    </w:p>
+    <w:p>
+      <w:pPr>
+        <w:pStyle w:val="Normal"/>
+        <w:rPr/>
+      </w:pPr>
+      <w:r>
+        <w:rPr/>
+      </w:r>
+    </w:p>
+    <w:p>
+      <w:pPr>
+        <w:pStyle w:val="Normal"/>
+        <w:rPr/>
+      </w:pPr>
+      <w:r>
+        <w:rPr/>
+      </w:r>
+    </w:p>
+    <w:p>
+      <w:pPr>
+        <w:pStyle w:val="Normal"/>
+        <w:rPr/>
+      </w:pPr>
+      <w:r>
+        <w:rPr/>
+      </w:r>
+    </w:p>
+    <w:p>
+      <w:pPr>
+        <w:pStyle w:val="Normal"/>
+        <w:rPr/>
+      </w:pPr>
+      <w:r>
+        <w:rPr/>
+      </w:r>
+    </w:p>
+    <w:p>
+      <w:pPr>
+        <w:pStyle w:val="Normal"/>
+        <w:rPr/>
+      </w:pPr>
+      <w:r>
+        <w:rPr/>
+      </w:r>
+    </w:p>
+    <w:p>
+      <w:pPr>
+        <w:pStyle w:val="Normal"/>
+        <w:rPr/>
+      </w:pPr>
+      <w:r>
+        <w:rPr/>
+      </w:r>
+    </w:p>
+    <w:p>
+      <w:pPr>
+        <w:pStyle w:val="Normal"/>
+        <w:rPr/>
+      </w:pPr>
+      <w:r>
+        <w:rPr/>
+      </w:r>
+    </w:p>
+    <w:p>
+      <w:pPr>
+        <w:pStyle w:val="Normal"/>
+        <w:rPr/>
+      </w:pPr>
+      <w:r>
+        <w:rPr/>
+      </w:r>
+    </w:p>
+    <w:p>
+      <w:pPr>
+        <w:pStyle w:val="Normal"/>
+        <w:rPr/>
+      </w:pPr>
+      <w:r>
+        <w:rPr/>
+      </w:r>
+    </w:p>
+    <w:p>
+      <w:pPr>
+        <w:pStyle w:val="Normal"/>
+        <w:rPr/>
+      </w:pPr>
+      <w:r>
+        <w:rPr/>
+      </w:r>
+    </w:p>
+    <w:p>
+      <w:pPr>
+        <w:pStyle w:val="Normal"/>
+        <w:rPr/>
+      </w:pPr>
+      <w:r>
+        <w:rPr/>
+      </w:r>
+    </w:p>
+    <w:p>
+      <w:pPr>
+        <w:pStyle w:val="Normal"/>
+        <w:rPr/>
+      </w:pPr>
+      <w:r>
+        <w:rPr/>
+      </w:r>
+    </w:p>
+    <w:p>
+      <w:pPr>
+        <w:pStyle w:val="Normal"/>
+        <w:rPr/>
+      </w:pPr>
+      <w:r>
+        <w:rPr/>
+      </w:r>
+    </w:p>
+    <w:p>
+      <w:pPr>
+        <w:pStyle w:val="Normal"/>
+        <w:rPr/>
+      </w:pPr>
+      <w:r>
+        <w:rPr/>
+        <w:drawing>
+          <wp:anchor behindDoc="0" distT="0" distB="0" distL="0" distR="0" simplePos="0" locked="0" layoutInCell="1" allowOverlap="1" relativeHeight="30">
+            <wp:simplePos x="0" y="0"/>
+            <wp:positionH relativeFrom="column">
+              <wp:align>center</wp:align>
+            </wp:positionH>
+            <wp:positionV relativeFrom="paragraph">
+              <wp:posOffset>635</wp:posOffset>
+            </wp:positionV>
+            <wp:extent cx="6332220" cy="3418205"/>
+            <wp:effectExtent l="0" t="0" r="0" b="0"/>
+            <wp:wrapSquare wrapText="largest"/>
+            <wp:docPr id="29" name="Image29" descr=""/>
+            <wp:cNvGraphicFramePr>
+              <a:graphicFrameLocks xmlns:a="http://schemas.openxmlformats.org/drawingml/2006/main" noChangeAspect="1"/>
+            </wp:cNvGraphicFramePr>
+            <a:graphic xmlns:a="http://schemas.openxmlformats.org/drawingml/2006/main">
+              <a:graphicData uri="http://schemas.openxmlformats.org/drawingml/2006/picture">
+                <pic:pic xmlns:pic="http://schemas.openxmlformats.org/drawingml/2006/picture">
+                  <pic:nvPicPr>
+                    <pic:cNvPr id="29" name="Image29" descr=""/>
+                    <pic:cNvPicPr>
+                      <a:picLocks noChangeAspect="1" noChangeArrowheads="1"/>
+                    </pic:cNvPicPr>
+                  </pic:nvPicPr>
+                  <pic:blipFill>
+                    <a:blip r:embed="rId30"/>
+                    <a:stretch>
+                      <a:fillRect/>
+                    </a:stretch>
+                  </pic:blipFill>
+                  <pic:spPr bwMode="auto">
+                    <a:xfrm>
+                      <a:off x="0" y="0"/>
+                      <a:ext cx="6332220" cy="3418205"/>
+                    </a:xfrm>
+                    <a:prstGeom prst="rect">
+                      <a:avLst/>
+                    </a:prstGeom>
+                  </pic:spPr>
+                </pic:pic>
+              </a:graphicData>
+            </a:graphic>
+          </wp:anchor>
+        </w:drawing>
+      </w:r>
+    </w:p>
+    <w:p>
+      <w:pPr>
+        <w:pStyle w:val="Normal"/>
+        <w:rPr/>
+      </w:pPr>
+      <w:r>
+        <w:rPr/>
+      </w:r>
+    </w:p>
+    <w:p>
+      <w:pPr>
+        <w:pStyle w:val="Normal"/>
+        <w:rPr/>
+      </w:pPr>
+      <w:r>
+        <w:rPr/>
+      </w:r>
+    </w:p>
+    <w:p>
+      <w:pPr>
+        <w:pStyle w:val="Normal"/>
+        <w:rPr/>
+      </w:pPr>
+      <w:r>
+        <w:rPr/>
+      </w:r>
+    </w:p>
+    <w:p>
+      <w:pPr>
+        <w:pStyle w:val="Normal"/>
+        <w:rPr/>
+      </w:pPr>
+      <w:r>
+        <w:rPr/>
+      </w:r>
+    </w:p>
+    <w:p>
+      <w:pPr>
+        <w:pStyle w:val="Normal"/>
+        <w:rPr/>
+      </w:pPr>
+      <w:r>
+        <w:rPr/>
+      </w:r>
+    </w:p>
+    <w:p>
+      <w:pPr>
+        <w:pStyle w:val="Normal"/>
+        <w:rPr/>
+      </w:pPr>
+      <w:r>
+        <w:rPr/>
+      </w:r>
+    </w:p>
+    <w:p>
+      <w:pPr>
+        <w:pStyle w:val="Normal"/>
+        <w:rPr/>
+      </w:pPr>
+      <w:r>
+        <w:rPr/>
+        <w:drawing>
+          <wp:anchor behindDoc="0" distT="0" distB="0" distL="0" distR="0" simplePos="0" locked="0" layoutInCell="1" allowOverlap="1" relativeHeight="31">
+            <wp:simplePos x="0" y="0"/>
+            <wp:positionH relativeFrom="column">
+              <wp:align>center</wp:align>
+            </wp:positionH>
+            <wp:positionV relativeFrom="paragraph">
+              <wp:posOffset>635</wp:posOffset>
+            </wp:positionV>
+            <wp:extent cx="6332220" cy="4690110"/>
+            <wp:effectExtent l="0" t="0" r="0" b="0"/>
+            <wp:wrapSquare wrapText="largest"/>
+            <wp:docPr id="30" name="Image30" descr=""/>
+            <wp:cNvGraphicFramePr>
+              <a:graphicFrameLocks xmlns:a="http://schemas.openxmlformats.org/drawingml/2006/main" noChangeAspect="1"/>
+            </wp:cNvGraphicFramePr>
+            <a:graphic xmlns:a="http://schemas.openxmlformats.org/drawingml/2006/main">
+              <a:graphicData uri="http://schemas.openxmlformats.org/drawingml/2006/picture">
+                <pic:pic xmlns:pic="http://schemas.openxmlformats.org/drawingml/2006/picture">
+                  <pic:nvPicPr>
+                    <pic:cNvPr id="30" name="Image30" descr=""/>
+                    <pic:cNvPicPr>
+                      <a:picLocks noChangeAspect="1" noChangeArrowheads="1"/>
+                    </pic:cNvPicPr>
+                  </pic:nvPicPr>
+                  <pic:blipFill>
+                    <a:blip r:embed="rId31"/>
+                    <a:stretch>
+                      <a:fillRect/>
+                    </a:stretch>
+                  </pic:blipFill>
+                  <pic:spPr bwMode="auto">
+                    <a:xfrm>
+                      <a:off x="0" y="0"/>
+                      <a:ext cx="6332220" cy="4690110"/>
+                    </a:xfrm>
+                    <a:prstGeom prst="rect">
+                      <a:avLst/>
+                    </a:prstGeom>
+                  </pic:spPr>
+                </pic:pic>
+              </a:graphicData>
+            </a:graphic>
+          </wp:anchor>
+        </w:drawing>
+      </w:r>
+    </w:p>
+    <w:p>
+      <w:pPr>
+        <w:pStyle w:val="Normal"/>
+        <w:rPr/>
+      </w:pPr>
+      <w:r>
+        <w:rPr/>
+      </w:r>
+    </w:p>
+    <w:p>
+      <w:pPr>
+        <w:pStyle w:val="Normal"/>
+        <w:rPr/>
+      </w:pPr>
+      <w:r>
+        <w:rPr/>
+      </w:r>
+    </w:p>
+    <w:p>
+      <w:pPr>
+        <w:pStyle w:val="Normal"/>
+        <w:rPr/>
+      </w:pPr>
+      <w:r>
+        <w:rPr/>
+      </w:r>
+    </w:p>
+    <w:p>
+      <w:pPr>
+        <w:pStyle w:val="Normal"/>
+        <w:rPr/>
+      </w:pPr>
+      <w:r>
+        <w:rPr/>
+      </w:r>
+    </w:p>
+    <w:p>
+      <w:pPr>
+        <w:pStyle w:val="Normal"/>
+        <w:rPr/>
+      </w:pPr>
+      <w:r>
+        <w:rPr/>
+      </w:r>
+    </w:p>
+    <w:p>
+      <w:pPr>
+        <w:pStyle w:val="Normal"/>
+        <w:rPr/>
+      </w:pPr>
+      <w:r>
+        <w:rPr/>
+      </w:r>
+    </w:p>
+    <w:p>
+      <w:pPr>
+        <w:pStyle w:val="Normal"/>
+        <w:rPr/>
+      </w:pPr>
+      <w:r>
+        <w:rPr/>
+      </w:r>
+    </w:p>
+    <w:p>
+      <w:pPr>
+        <w:pStyle w:val="Normal"/>
+        <w:rPr/>
+      </w:pPr>
+      <w:r>
+        <w:rPr/>
+      </w:r>
+    </w:p>
+    <w:p>
+      <w:pPr>
+        <w:pStyle w:val="Normal"/>
+        <w:rPr/>
+      </w:pPr>
+      <w:r>
+        <w:rPr/>
+      </w:r>
+    </w:p>
+    <w:p>
+      <w:pPr>
+        <w:pStyle w:val="Normal"/>
+        <w:rPr/>
+      </w:pPr>
+      <w:r>
+        <w:rPr/>
+      </w:r>
+    </w:p>
+    <w:p>
+      <w:pPr>
+        <w:pStyle w:val="Normal"/>
+        <w:rPr/>
+      </w:pPr>
+      <w:r>
+        <w:rPr/>
+      </w:r>
+    </w:p>
+    <w:p>
+      <w:pPr>
+        <w:pStyle w:val="Normal"/>
+        <w:rPr/>
+      </w:pPr>
+      <w:r>
+        <w:rPr/>
+      </w:r>
+    </w:p>
+    <w:p>
+      <w:pPr>
+        <w:pStyle w:val="Normal"/>
+        <w:rPr/>
+      </w:pPr>
+      <w:r>
+        <w:rPr/>
+      </w:r>
+    </w:p>
+    <w:p>
+      <w:pPr>
+        <w:pStyle w:val="Normal"/>
+        <w:rPr/>
+      </w:pPr>
+      <w:r>
+        <w:rPr/>
+      </w:r>
+    </w:p>
+    <w:p>
+      <w:pPr>
+        <w:pStyle w:val="Normal"/>
+        <w:rPr/>
+      </w:pPr>
+      <w:r>
+        <w:rPr/>
+      </w:r>
+    </w:p>
+    <w:p>
+      <w:pPr>
+        <w:pStyle w:val="Normal"/>
+        <w:rPr/>
+      </w:pPr>
+      <w:r>
+        <w:rPr/>
+      </w:r>
+    </w:p>
+    <w:p>
+      <w:pPr>
+        <w:pStyle w:val="Normal"/>
+        <w:rPr/>
+      </w:pPr>
+      <w:r>
+        <w:rPr/>
+      </w:r>
+    </w:p>
+    <w:p>
+      <w:pPr>
+        <w:pStyle w:val="Normal"/>
+        <w:rPr/>
+      </w:pPr>
+      <w:r>
+        <w:rPr/>
+      </w:r>
+    </w:p>
+    <w:p>
+      <w:pPr>
+        <w:pStyle w:val="Normal"/>
+        <w:rPr/>
+      </w:pPr>
+      <w:r>
+        <w:rPr/>
+      </w:r>
+    </w:p>
+    <w:p>
+      <w:pPr>
+        <w:pStyle w:val="Normal"/>
+        <w:rPr/>
+      </w:pPr>
+      <w:r>
+        <w:rPr/>
+      </w:r>
+    </w:p>
+    <w:p>
+      <w:pPr>
+        <w:pStyle w:val="Normal"/>
+        <w:rPr/>
+      </w:pPr>
+      <w:r>
+        <w:rPr/>
+      </w:r>
+    </w:p>
+    <w:p>
+      <w:pPr>
+        <w:pStyle w:val="Normal"/>
+        <w:rPr/>
+      </w:pPr>
+      <w:r>
+        <w:rPr/>
+      </w:r>
+    </w:p>
+    <w:p>
+      <w:pPr>
+        <w:pStyle w:val="Normal"/>
+        <w:rPr/>
+      </w:pPr>
+      <w:r>
+        <w:rPr/>
+      </w:r>
+    </w:p>
+    <w:p>
+      <w:pPr>
+        <w:pStyle w:val="Normal"/>
+        <w:rPr/>
+      </w:pPr>
+      <w:r>
+        <w:rPr/>
+      </w:r>
+    </w:p>
+    <w:p>
+      <w:pPr>
+        <w:pStyle w:val="Normal"/>
+        <w:rPr/>
+      </w:pPr>
+      <w:r>
+        <w:rPr/>
+      </w:r>
+    </w:p>
+    <w:p>
+      <w:pPr>
+        <w:pStyle w:val="Normal"/>
+        <w:rPr/>
+      </w:pPr>
+      <w:r>
+        <w:rPr/>
+      </w:r>
+    </w:p>
+    <w:p>
+      <w:pPr>
+        <w:pStyle w:val="Normal"/>
+        <w:rPr/>
+      </w:pPr>
+      <w:r>
+        <w:rPr/>
+        <w:drawing>
+          <wp:anchor behindDoc="0" distT="0" distB="0" distL="0" distR="0" simplePos="0" locked="0" layoutInCell="1" allowOverlap="1" relativeHeight="32">
+            <wp:simplePos x="0" y="0"/>
+            <wp:positionH relativeFrom="column">
+              <wp:align>center</wp:align>
+            </wp:positionH>
+            <wp:positionV relativeFrom="paragraph">
+              <wp:posOffset>635</wp:posOffset>
+            </wp:positionV>
+            <wp:extent cx="6332220" cy="3666490"/>
+            <wp:effectExtent l="0" t="0" r="0" b="0"/>
+            <wp:wrapSquare wrapText="largest"/>
+            <wp:docPr id="31" name="Image31" descr=""/>
+            <wp:cNvGraphicFramePr>
+              <a:graphicFrameLocks xmlns:a="http://schemas.openxmlformats.org/drawingml/2006/main" noChangeAspect="1"/>
+            </wp:cNvGraphicFramePr>
+            <a:graphic xmlns:a="http://schemas.openxmlformats.org/drawingml/2006/main">
+              <a:graphicData uri="http://schemas.openxmlformats.org/drawingml/2006/picture">
+                <pic:pic xmlns:pic="http://schemas.openxmlformats.org/drawingml/2006/picture">
+                  <pic:nvPicPr>
+                    <pic:cNvPr id="31" name="Image31" descr=""/>
+                    <pic:cNvPicPr>
+                      <a:picLocks noChangeAspect="1" noChangeArrowheads="1"/>
+                    </pic:cNvPicPr>
+                  </pic:nvPicPr>
+                  <pic:blipFill>
+                    <a:blip r:embed="rId32"/>
+                    <a:stretch>
+                      <a:fillRect/>
+                    </a:stretch>
+                  </pic:blipFill>
+                  <pic:spPr bwMode="auto">
+                    <a:xfrm>
+                      <a:off x="0" y="0"/>
+                      <a:ext cx="6332220" cy="3666490"/>
                     </a:xfrm>
                     <a:prstGeom prst="rect">
                       <a:avLst/>

</xml_diff>